<commit_message>
chore: add .gitignore to exclude .DS_Store
</commit_message>
<xml_diff>
--- a/1 - Вступ (Introduction)/1 - Вступ (Introduction).docx
+++ b/1 - Вступ (Introduction)/1 - Вступ (Introduction).docx
@@ -7,13 +7,13 @@
         <w:pStyle w:val="Heading3"/>
         <w:rPr/>
       </w:pPr>
-      <w:bookmarkStart w:colFirst="0" w:colLast="0" w:name="_r5pbxsx7l85b" w:id="0"/>
+      <w:bookmarkStart w:colFirst="0" w:colLast="0" w:name="_kqg75bpl9ch9" w:id="0"/>
       <w:bookmarkEnd w:id="0"/>
       <w:r>
         <w:rPr>
           <w:rtl w:val="0"/>
         </w:rPr>
-        <w:t xml:space="preserve">Лекція 1: Вступ до Великих Мовних Моделей для Коду: Нова Парадигма в Розробці Програмного Забезпечення</w:t>
+        <w:t xml:space="preserve">Конспект Лекції 1: Вступ до Великих Мовних Моделей (LLM) у Розробці Програмного Забезпечення</w:t>
       </w:r>
     </w:p>
     <w:p>
@@ -21,13 +21,13 @@
         <w:pStyle w:val="Heading4"/>
         <w:rPr/>
       </w:pPr>
-      <w:bookmarkStart w:colFirst="0" w:colLast="0" w:name="_8ucx3xcg9cra" w:id="1"/>
+      <w:bookmarkStart w:colFirst="0" w:colLast="0" w:name="_tn4v32xwafh6" w:id="1"/>
       <w:bookmarkEnd w:id="1"/>
       <w:r>
         <w:rPr>
           <w:rtl w:val="0"/>
         </w:rPr>
-        <w:t xml:space="preserve">1. Революція у розробці: Як LLM змінюють правила гри</w:t>
+        <w:t xml:space="preserve">1.0 Парадигмальний зсув: Нова ера автоматизованої розробки</w:t>
       </w:r>
     </w:p>
     <w:p>
@@ -38,7 +38,175 @@
         <w:rPr>
           <w:rtl w:val="0"/>
         </w:rPr>
-        <w:t xml:space="preserve">Доброго дня, шановні студенти. Сьогодні ми починаємо розгляд теми, що має стратегічне значення для вашого майбутнього як фахівців з комп'ютерних наук. Поява великих мовних моделей (LLM) стала каталізатором зміни парадигми в автоматизованій розробці програмного забезпечення. Ця технологія не просто пропонує нові інструменти; вона фундаментально переосмислює сам зв'язок між людським наміром та виконуваним кодом, відкриваючи нову еру в інженерії програмного забезпечення.Сучасні LLM демонструють вражаючі можливості у широкому спектрі завдань, пов'язаних із кодом. Давайте розглянемо ключові з них:</w:t>
+        <w:t xml:space="preserve">Доброго дня, колеги. Сьогодні ми розпочинаємо розгляд теми, що каталізувала справжній  </w:t>
+      </w:r>
+      <w:r>
+        <w:rPr>
+          <w:b w:val="1"/>
+          <w:bCs w:val="1"/>
+          <w:rtl w:val="0"/>
+        </w:rPr>
+        <w:t xml:space="preserve">парадигмальний зсув</w:t>
+      </w:r>
+      <w:r>
+        <w:rPr>
+          <w:rtl w:val="0"/>
+        </w:rPr>
+        <w:t xml:space="preserve">  у розробці програмного забезпечення — появу великих мовних моделей. Ця технологія фундаментально переосмислює взаємозв'язок між людським наміром та виконуваним кодом. Ми вступаємо в нову еру, де здатність чітко формулювати завдання та описувати бажаний результат стає не менш важливою, ніж традиційне написання коду рядок за рядком.Щоб зрозуміти масштаби цієї трансформації, для початку, давайте розберемо чотири ключові стовпи, на яких тримаються сучасні LLM для коду.</w:t>
+      </w:r>
+    </w:p>
+    <w:p>
+      <w:pPr>
+        <w:numPr>
+          <w:ilvl w:val="0"/>
+          <w:numId w:val="2"/>
+        </w:numPr>
+        <w:ind w:left="720" w:hanging="360"/>
+        <w:rPr>
+          <w:u w:val="none"/>
+        </w:rPr>
+      </w:pPr>
+      <w:r>
+        <w:rPr>
+          <w:b w:val="1"/>
+          <w:bCs w:val="1"/>
+          <w:rtl w:val="0"/>
+        </w:rPr>
+        <w:t xml:space="preserve">Завершення коду (Code Completion):</w:t>
+      </w:r>
+      <w:r>
+        <w:rPr>
+          <w:rtl w:val="0"/>
+        </w:rPr>
+        <w:t xml:space="preserve">  Це не просто інтелектуальні підказки. Сучасні системи аналізують контекст усього проєкту, прискорюючи процес написання коду та зменшуючи кількість механічних помилок.</w:t>
+      </w:r>
+    </w:p>
+    <w:p>
+      <w:pPr>
+        <w:numPr>
+          <w:ilvl w:val="0"/>
+          <w:numId w:val="2"/>
+        </w:numPr>
+        <w:ind w:left="720" w:hanging="360"/>
+        <w:rPr>
+          <w:u w:val="none"/>
+        </w:rPr>
+      </w:pPr>
+      <w:r>
+        <w:rPr>
+          <w:b w:val="1"/>
+          <w:bCs w:val="1"/>
+          <w:rtl w:val="0"/>
+        </w:rPr>
+        <w:t xml:space="preserve">Переклад коду (Code Translation):</w:t>
+      </w:r>
+      <w:r>
+        <w:rPr>
+          <w:rtl w:val="0"/>
+        </w:rPr>
+        <w:t xml:space="preserve">  Ця можливість є критично важливою для модернізації застарілих (legacy) систем — однієї з ключових проблем у корпоративному секторі. Вона дозволяє переносити функціонал між різними технологічними стеками, спрощуючи інтеграцію та оновлення.</w:t>
+      </w:r>
+    </w:p>
+    <w:p>
+      <w:pPr>
+        <w:numPr>
+          <w:ilvl w:val="0"/>
+          <w:numId w:val="2"/>
+        </w:numPr>
+        <w:ind w:left="720" w:hanging="360"/>
+        <w:rPr>
+          <w:u w:val="none"/>
+        </w:rPr>
+      </w:pPr>
+      <w:r>
+        <w:rPr>
+          <w:b w:val="1"/>
+          <w:bCs w:val="1"/>
+          <w:rtl w:val="0"/>
+        </w:rPr>
+        <w:t xml:space="preserve">Виправлення коду (Code Repair):</w:t>
+      </w:r>
+      <w:r>
+        <w:rPr>
+          <w:rtl w:val="0"/>
+        </w:rPr>
+        <w:t xml:space="preserve">  Автоматизоване виправлення помилок, або "automated bug fixing", безпосередньо впливає на підвищення таких ключових показників якості програмного забезпечення, як стабільність, надійність та коректність (stability, reliability, and correctness).</w:t>
+      </w:r>
+    </w:p>
+    <w:p>
+      <w:pPr>
+        <w:numPr>
+          <w:ilvl w:val="0"/>
+          <w:numId w:val="2"/>
+        </w:numPr>
+        <w:ind w:left="720" w:hanging="360"/>
+        <w:rPr>
+          <w:u w:val="none"/>
+        </w:rPr>
+      </w:pPr>
+      <w:r>
+        <w:rPr>
+          <w:b w:val="1"/>
+          <w:bCs w:val="1"/>
+          <w:rtl w:val="0"/>
+        </w:rPr>
+        <w:t xml:space="preserve">Генерація коду (Code Generation):</w:t>
+      </w:r>
+      <w:r>
+        <w:rPr>
+          <w:rtl w:val="0"/>
+        </w:rPr>
+        <w:t xml:space="preserve">  Можливо, найбільш трансформаційна здатність. LLM перетворюють описи природною мовою на функціональний код, що змінює роль розробника: від автора, що пише код рядок за рядком, до архітектора системи та специфікатора намірів, який керує складними процесами на вищому рівні абстракції.Але що це означає на практиці для щоденної роботи розробника? Ці можливості не просто автоматизують рутину. Вони є рушійною силою процесу, який ми називаємо демократизацією експертизи.</w:t>
+      </w:r>
+    </w:p>
+    <w:p>
+      <w:pPr>
+        <w:pStyle w:val="Heading4"/>
+        <w:rPr/>
+      </w:pPr>
+      <w:bookmarkStart w:colFirst="0" w:colLast="0" w:name="_z9fdr3omwa2m" w:id="2"/>
+      <w:bookmarkEnd w:id="2"/>
+      <w:r>
+        <w:rPr>
+          <w:rtl w:val="0"/>
+        </w:rPr>
+        <w:t xml:space="preserve">2.0 Демократизація експертизи: LLM як інструменти для розробників</w:t>
+      </w:r>
+    </w:p>
+    <w:p>
+      <w:pPr>
+        <w:rPr/>
+      </w:pPr>
+      <w:r>
+        <w:rPr>
+          <w:rtl w:val="0"/>
+        </w:rPr>
+        <w:t xml:space="preserve">Стратегічна важливість LLM полягає в їхній здатності знижувати поріг входу та абстрагувати технічну складність. Уявіть, що модель прочитала кожну відповідь на Stack Overflow, кожен успішний проєкт на GitHub та мільйони сторінок документації, а потім синтезувала ці знання в миттєвого, хоч і не бездоганного, експерта-консультанта. Саме це роблять моделі, навчені на величезних масивах даних із відкритих джерел, фактично "дистилюючи" колективну експертизу світової спільноти програмістів.Таким чином, LLM руйнують традиційні бар'єри між предметними знаннями та технічною реалізацією. Експерт у фінансах чи біології тепер може реалізувати свою ідею у вигляді функціонального прототипу, не маючи глибоких навичок програмування, а просто чітко описавши завдання природною мовою. Це відкриває шлях до інновацій для фахівців будь-якого рівня кваліфікації — від початківців до досвідчених архітекторів.Ця демократизація експертизи не залишилася суто академічною концепцією; вона стала рушійною силою для створення нового покоління комерційних інструментів, які ми розглянемо далі.</w:t>
+      </w:r>
+    </w:p>
+    <w:p>
+      <w:pPr>
+        <w:pStyle w:val="Heading4"/>
+        <w:rPr/>
+      </w:pPr>
+      <w:bookmarkStart w:colFirst="0" w:colLast="0" w:name="_ev72n3v1x7ci" w:id="3"/>
+      <w:bookmarkEnd w:id="3"/>
+      <w:r>
+        <w:rPr>
+          <w:rtl w:val="0"/>
+        </w:rPr>
+        <w:t xml:space="preserve">3.0 Від академічної ідеї до комерційної реальності: Ключові інструменти на ринку</w:t>
+      </w:r>
+    </w:p>
+    <w:p>
+      <w:pPr>
+        <w:rPr/>
+      </w:pPr>
+      <w:r>
+        <w:rPr>
+          <w:rtl w:val="0"/>
+        </w:rPr>
+        <w:t xml:space="preserve">Перехід технологій LLM для коду від дослідницьких проєктів до ринкових продуктів відбувся надзвичайно швидко. Сьогодні ці інструменти активно інтегруються в робочі процеси, і кожен з них уособлює власну стратегію та філософію щодо майбутнього розробки.Розглянемо ключові інструменти та їхнє стратегічне позиціонування:</w:t>
       </w:r>
     </w:p>
     <w:p>
@@ -58,13 +226,13 @@
           <w:bCs w:val="1"/>
           <w:rtl w:val="0"/>
         </w:rPr>
-        <w:t xml:space="preserve">Автодоповнення коду (Code Completion):</w:t>
-      </w:r>
-      <w:r>
-        <w:rPr>
-          <w:rtl w:val="0"/>
-        </w:rPr>
-        <w:t xml:space="preserve">  Це значно більше, ніж проста підказка синтаксису. Сучасні системи, такі як GitHub Copilot, пропонують інтелектуальне завершення цілих блоків коду, аналізуючи контекст вашого проєкту та передбачаючи ваші наміри.</w:t>
+        <w:t xml:space="preserve">GitHub Copilot (Microsoft):</w:t>
+      </w:r>
+      <w:r>
+        <w:rPr>
+          <w:rtl w:val="0"/>
+        </w:rPr>
+        <w:t xml:space="preserve">  Це не просто інструмент, а стратегічний хід Microsoft для поглиблення прив'язки до своєї екосистеми (GitHub, VS Code). Починаючи як асистент для завершення коду, він еволюціонував до більш агентних функцій, таких як "Copilot Edits" для рефакторингу багатьох файлів та "coding agent mode" для асинхронного виконання складних завдань.</w:t>
       </w:r>
     </w:p>
     <w:p>
@@ -84,13 +252,13 @@
           <w:bCs w:val="1"/>
           <w:rtl w:val="0"/>
         </w:rPr>
-        <w:t xml:space="preserve">Трансляція коду (Code Translation):</w:t>
-      </w:r>
-      <w:r>
-        <w:rPr>
-          <w:rtl w:val="0"/>
-        </w:rPr>
-        <w:t xml:space="preserve">  Можливість автоматично перекладати програмний код з однієї мови програмування на іншу є надзвичайно цінною. Це спрощує міграцію застарілих систем, дозволяє інтегрувати компоненти, написані різними мовами, та прискорює вивчення нових технологій.</w:t>
+        <w:t xml:space="preserve">Cursor (Anysphere):</w:t>
+      </w:r>
+      <w:r>
+        <w:rPr>
+          <w:rtl w:val="0"/>
+        </w:rPr>
+        <w:t xml:space="preserve">  На відміну від Copilot, який доповнює існуюче середовище, Cursor є прикладом disruptive-стратегії. Це "AI-first" редактор, створений як форк Visual Studio Code, що дозволило йому швидко завоювати аудиторію завдяки знайомому інтерфейсу. Його головна ідея — "розмовне програмування", що є фундаментально новою моделлю взаємодії з кодом.</w:t>
       </w:r>
     </w:p>
     <w:p>
@@ -110,13 +278,13 @@
           <w:bCs w:val="1"/>
           <w:rtl w:val="0"/>
         </w:rPr>
-        <w:t xml:space="preserve">Виправлення коду (Code Repair):</w:t>
-      </w:r>
-      <w:r>
-        <w:rPr>
-          <w:rtl w:val="0"/>
-        </w:rPr>
-        <w:t xml:space="preserve">  Автоматизоване виявлення та виправлення помилок (багів) безпосередньо впливає на стабільність та надійність програмного забезпечення. LLM здатні аналізувати код, знаходити в ньому логічні помилки та пропонувати коректні виправлення, що значно скорочує час на налагодження.</w:t>
+        <w:t xml:space="preserve">CodeGeeX (Zhipu AI):</w:t>
+      </w:r>
+      <w:r>
+        <w:rPr>
+          <w:rtl w:val="0"/>
+        </w:rPr>
+        <w:t xml:space="preserve">  Цей інструмент демонструє важливість нішевої спеціалізації. Хоча він позиціонується як багатомовний генератор коду, його ключова перевага та ринковий диференціатор — це висока продуктивність у китайськомовних програмних контекстах.</w:t>
       </w:r>
     </w:p>
     <w:p>
@@ -136,55 +304,39 @@
           <w:bCs w:val="1"/>
           <w:rtl w:val="0"/>
         </w:rPr>
-        <w:t xml:space="preserve">Генерація коду (Code Generation):</w:t>
-      </w:r>
-      <w:r>
-        <w:rPr>
-          <w:rtl w:val="0"/>
-        </w:rPr>
-        <w:t xml:space="preserve">  Це, мабуть, одна з найбільш трансформаційних можливостей. LLM можуть перетворювати описи завдань, надані природною мовою, у повноцінний, функціональний вихідний код. Ця здатність руйнує традиційні бар'єри між знаннями у предметній області та їх технічною реалізацією.Однак, попри ці вражаючі можливості, важливо зберігати академічну суворість і розуміти обмеження моделей загального призначення в контексті професійної інженерії програмного забезпечення. По-перше, існує проблема  </w:t>
-      </w:r>
+        <w:t xml:space="preserve">CodeWhisperer (Amazon):</w:t>
+      </w:r>
+      <w:r>
+        <w:rPr>
+          <w:rtl w:val="0"/>
+        </w:rPr>
+        <w:t xml:space="preserve">  Стратегічний "рів" цього інструменту — безшовна інтеграція з сервісами AWS. Це робить його незамінним для розробки хмарних застосунків та завдань інфраструктури як коду (Infrastructure-as-Code), де загальні моделі можуть не мати достатньо глибоких знань.</w:t>
+      </w:r>
+    </w:p>
+    <w:p>
+      <w:pPr>
+        <w:numPr>
+          <w:ilvl w:val="0"/>
+          <w:numId w:val="1"/>
+        </w:numPr>
+        <w:ind w:left="720" w:hanging="360"/>
+        <w:rPr>
+          <w:u w:val="none"/>
+        </w:rPr>
+      </w:pPr>
       <w:r>
         <w:rPr>
           <w:b w:val="1"/>
           <w:bCs w:val="1"/>
           <w:rtl w:val="0"/>
         </w:rPr>
-        <w:t xml:space="preserve">спеціалізації та точності</w:t>
-      </w:r>
-      <w:r>
-        <w:rPr>
-          <w:rtl w:val="0"/>
-        </w:rPr>
-        <w:t xml:space="preserve"> : моделі можуть генерувати код, який виглядає функціонально правильним, але не відповідає тонким вимогам API-контрактів або політикам безпеки. По-друге, критичним недоліком є  </w:t>
-      </w:r>
-      <w:r>
-        <w:rPr>
-          <w:b w:val="1"/>
-          <w:bCs w:val="1"/>
-          <w:rtl w:val="0"/>
-        </w:rPr>
-        <w:t xml:space="preserve">розуміння на рівні репозиторію</w:t>
-      </w:r>
-      <w:r>
-        <w:rPr>
-          <w:rtl w:val="0"/>
-        </w:rPr>
-        <w:t xml:space="preserve"> . Навіть із розширеними контекстними вікнами моделі зазнають труднощів із відстеженням залежностей між файлами та глобальним аналізом кодової бази. Отже, хоча потенціал величезний, ми, як науковці та інженери, повинні чітко усвідомлювати поточні межі технології, щоб спрямовувати її розвиток у правильному напрямку.Разом ці можливості створюють потужний "ефект демократизації". Великі мовні моделі, по суті,  </w:t>
-      </w:r>
-      <w:r>
-        <w:rPr>
-          <w:b w:val="1"/>
-          <w:bCs w:val="1"/>
-          <w:rtl w:val="0"/>
-        </w:rPr>
-        <w:t xml:space="preserve">дистилюють роки накопиченого досвіду програмування</w:t>
-      </w:r>
-      <w:r>
-        <w:rPr>
-          <w:rtl w:val="0"/>
-        </w:rPr>
-        <w:t xml:space="preserve"> , що міститься у мільйонах рядків коду з відкритих джерел, і перетворюють його на доступні інструменти. Тепер розробники будь-якого рівня кваліфікації — від початківців до досвідчених архітекторів — можуть використовувати цю колективну мудрість для прискорення своєї роботи та вирішення складніших завдань.Важливо розуміти, що ці можливості вже вийшли за межі академічних досліджень і стали комерційною реальністю, що втілилася у цілій екосистемі потужних інструментів.</w:t>
+        <w:t xml:space="preserve">Claude Code (Anthropic) / Gemini CLI (Google):</w:t>
+      </w:r>
+      <w:r>
+        <w:rPr>
+          <w:rtl w:val="0"/>
+        </w:rPr>
+        <w:t xml:space="preserve">  Ці інструменти уособлюють агентне майбутнє розробки. Вони дозволяють делегувати завдання автономним агентам безпосередньо з термінала — ключового середовища для DevOps та автоматизації робочих процесів.Ці інструменти не просто конкурують функціями; вони пропонують різні бачення майбутнього, що підводить нас до фінальних висновків.</w:t>
       </w:r>
     </w:p>
     <w:p>
@@ -192,13 +344,13 @@
         <w:pStyle w:val="Heading4"/>
         <w:rPr/>
       </w:pPr>
-      <w:bookmarkStart w:colFirst="0" w:colLast="0" w:name="_juacbibb8ujq" w:id="2"/>
-      <w:bookmarkEnd w:id="2"/>
-      <w:r>
-        <w:rPr>
-          <w:rtl w:val="0"/>
-        </w:rPr>
-        <w:t xml:space="preserve">2. Від академічної цікавості до комерційної реальності: Інструменти на базі LLM</w:t>
+      <w:bookmarkStart w:colFirst="0" w:colLast="0" w:name="_8o5ccz79hwv7" w:id="4"/>
+      <w:bookmarkEnd w:id="4"/>
+      <w:r>
+        <w:rPr>
+          <w:rtl w:val="0"/>
+        </w:rPr>
+        <w:t xml:space="preserve">4.0 Висновки: Переосмислення майбутнього розробки програмного забезпечення</w:t>
       </w:r>
     </w:p>
     <w:p>
@@ -209,242 +361,7 @@
         <w:rPr>
           <w:rtl w:val="0"/>
         </w:rPr>
-        <w:t xml:space="preserve">Теоретичні можливості, які ми щойно обговорили, породили динамічний ринок інструментів, кожен з яких займає свою унікальну нішу. Для вас, як для майбутніх фахівців, важливо знати не тільки про самі моделі, але й про екосистему інструментів, що формується навколо них, адже саме з ними вам доведеться працювати. Розглянемо ключових гравців та їхні стратегічні відмінності.Ось ключові гравці на цьому ринку:</w:t>
-      </w:r>
-    </w:p>
-    <w:p>
-      <w:pPr>
-        <w:numPr>
-          <w:ilvl w:val="0"/>
-          <w:numId w:val="2"/>
-        </w:numPr>
-        <w:ind w:left="720" w:hanging="360"/>
-        <w:rPr>
-          <w:u w:val="none"/>
-        </w:rPr>
-      </w:pPr>
-      <w:r>
-        <w:rPr>
-          <w:b w:val="1"/>
-          <w:bCs w:val="1"/>
-          <w:rtl w:val="0"/>
-        </w:rPr>
-        <w:t xml:space="preserve">GitHub Copilot (Microsoft):</w:t>
-      </w:r>
-      <w:r>
-        <w:rPr>
-          <w:rtl w:val="0"/>
-        </w:rPr>
-        <w:t xml:space="preserve">  Піонер ринку, що еволюціонував від початкової моделі OpenAI Codex до підтримки кількох передових моделей, таких як GPT-4.1 та Claude 3.5 Sonnet. Його останні інновації, як-от "Copilot Workspace", спрямовані на автоматизацію всього циклу розробки від ідеї до готового коду, що встановлює нові стандарти для галузі.</w:t>
-      </w:r>
-    </w:p>
-    <w:p>
-      <w:pPr>
-        <w:numPr>
-          <w:ilvl w:val="0"/>
-          <w:numId w:val="2"/>
-        </w:numPr>
-        <w:ind w:left="720" w:hanging="360"/>
-        <w:rPr>
-          <w:u w:val="none"/>
-        </w:rPr>
-      </w:pPr>
-      <w:r>
-        <w:rPr>
-          <w:b w:val="1"/>
-          <w:bCs w:val="1"/>
-          <w:rtl w:val="0"/>
-        </w:rPr>
-        <w:t xml:space="preserve">Cursor (Anysphere):</w:t>
-      </w:r>
-      <w:r>
-        <w:rPr>
-          <w:rtl w:val="0"/>
-        </w:rPr>
-        <w:t xml:space="preserve">  Цей інструмент зробив стратегічний вибір, форкнувши VS Code, що дозволило команді зосередитись на глибокій інтеграції ШІ. Позиціонується як "AI-first" редактор, він пропонує розмовне програмування та унікальні технічні рішення, як-от "tab model" для автодоповнення з низькою затримкою та індексацію репозиторію за допомогою дерев Меркла для ефективного керування контекстом.</w:t>
-      </w:r>
-    </w:p>
-    <w:p>
-      <w:pPr>
-        <w:numPr>
-          <w:ilvl w:val="0"/>
-          <w:numId w:val="2"/>
-        </w:numPr>
-        <w:ind w:left="720" w:hanging="360"/>
-        <w:rPr>
-          <w:u w:val="none"/>
-        </w:rPr>
-      </w:pPr>
-      <w:r>
-        <w:rPr>
-          <w:b w:val="1"/>
-          <w:bCs w:val="1"/>
-          <w:rtl w:val="0"/>
-        </w:rPr>
-        <w:t xml:space="preserve">CodeGeeX (Zhipu AI):</w:t>
-      </w:r>
-      <w:r>
-        <w:rPr>
-          <w:rtl w:val="0"/>
-        </w:rPr>
-        <w:t xml:space="preserve">  Ключова особливість цього інструменту — потужна багатомовна генерація коду. Він підтримує безліч мов програмування, що робить його універсальним рішенням для команд, які працюють з різнорідним технологічним стеком.</w:t>
-      </w:r>
-    </w:p>
-    <w:p>
-      <w:pPr>
-        <w:numPr>
-          <w:ilvl w:val="0"/>
-          <w:numId w:val="2"/>
-        </w:numPr>
-        <w:ind w:left="720" w:hanging="360"/>
-        <w:rPr>
-          <w:u w:val="none"/>
-        </w:rPr>
-      </w:pPr>
-      <w:r>
-        <w:rPr>
-          <w:b w:val="1"/>
-          <w:bCs w:val="1"/>
-          <w:rtl w:val="0"/>
-        </w:rPr>
-        <w:t xml:space="preserve">CodeWhisperer (Amazon):</w:t>
-      </w:r>
-      <w:r>
-        <w:rPr>
-          <w:rtl w:val="0"/>
-        </w:rPr>
-        <w:t xml:space="preserve">  Його головна перевага — безшовна інтеграція з екосистемою хмарних сервісів Amazon Web Services (AWS). Це робить його незамінним помічником для розробників, що створюють хмарні застосунки, оскільки він глибоко розуміє специфіку сервісів AWS.</w:t>
-      </w:r>
-    </w:p>
-    <w:p>
-      <w:pPr>
-        <w:numPr>
-          <w:ilvl w:val="0"/>
-          <w:numId w:val="2"/>
-        </w:numPr>
-        <w:ind w:left="720" w:hanging="360"/>
-        <w:rPr>
-          <w:u w:val="none"/>
-        </w:rPr>
-      </w:pPr>
-      <w:r>
-        <w:rPr>
-          <w:b w:val="1"/>
-          <w:bCs w:val="1"/>
-          <w:rtl w:val="0"/>
-        </w:rPr>
-        <w:t xml:space="preserve">Claude Code (Anthropic) / Gemini CLI (Google):</w:t>
-      </w:r>
-      <w:r>
-        <w:rPr>
-          <w:rtl w:val="0"/>
-        </w:rPr>
-        <w:t xml:space="preserve">  Ці інструменти представляють новий тренд — агентні робочі процеси. Працюючи в командному рядку, вони дозволяють розробникам делегувати складні завдання, що вимагають довготривалого планування та автономного виконання. Це знаменує перехід до більш автономних, довгострокових завдань, де ШІ діє як самостійний агент.Ці практичні застосунки активно змінюють робочі процеси в розробці програмного забезпечення. Вони не просто прискорюють написання коду, а й кидають виклик нашим традиційним уявленням про продуктивність та роль інженера.</w:t>
-      </w:r>
-    </w:p>
-    <w:p>
-      <w:pPr>
-        <w:pStyle w:val="Heading4"/>
-        <w:rPr/>
-      </w:pPr>
-      <w:bookmarkStart w:colFirst="0" w:colLast="0" w:name="_9z6r2du4n5t8" w:id="3"/>
-      <w:bookmarkEnd w:id="3"/>
-      <w:r>
-        <w:rPr>
-          <w:rtl w:val="0"/>
-        </w:rPr>
-        <w:t xml:space="preserve">3. Переосмислення кордонів: Людина та машина у новій ері програмування</w:t>
-      </w:r>
-    </w:p>
-    <w:p>
-      <w:pPr>
-        <w:rPr/>
-      </w:pPr>
-      <w:r>
-        <w:rPr>
-          <w:rtl w:val="0"/>
-        </w:rPr>
-        <w:t xml:space="preserve">Поява інструментів на базі LLM — це не просто впровадження нових утиліт. Ми є свідками фундаментального зсуву, який перевизначає межу між людською творчістю та машинною допомогою. Коли машина здатна не просто виконувати команди, а й пропонувати рішення, генерувати ідеї та виправляти помилки, її роль змінюється з інструмента на партнера.Цей зсув має два ключові наслідки, над якими варто замислитися:</w:t>
-      </w:r>
-    </w:p>
-    <w:p>
-      <w:pPr>
-        <w:numPr>
-          <w:ilvl w:val="0"/>
-          <w:numId w:val="3"/>
-        </w:numPr>
-        <w:ind w:left="720" w:hanging="360"/>
-        <w:rPr>
-          <w:u w:val="none"/>
-        </w:rPr>
-      </w:pPr>
-      <w:r>
-        <w:rPr>
-          <w:b w:val="1"/>
-          <w:bCs w:val="1"/>
-          <w:rtl w:val="0"/>
-        </w:rPr>
-        <w:t xml:space="preserve">Виклик традиційним уявленням про продуктивність.</w:t>
-      </w:r>
-      <w:r>
-        <w:rPr>
-          <w:rtl w:val="0"/>
-        </w:rPr>
-        <w:t xml:space="preserve">  Автоматизація рутинних завдань вивільняє інтелектуальний ресурс розробників. Це дозволяє їм зосередитись на більш складних аспектах роботи, що виходять за межі написання окремих фрагментів коду. Продуктивність тепер вимірюється здатністю вирішувати проблеми в рамках  </w:t>
-      </w:r>
-      <w:r>
-        <w:rPr>
-          <w:b w:val="1"/>
-          <w:bCs w:val="1"/>
-          <w:rtl w:val="0"/>
-        </w:rPr>
-        <w:t xml:space="preserve">комплексної розробки програмного забезпечення</w:t>
-      </w:r>
-      <w:r>
-        <w:rPr>
-          <w:rtl w:val="0"/>
-        </w:rPr>
-        <w:t xml:space="preserve"> , що включає проєктування архітектури, створення документації, вирішення проблем у репозиторії та взаємодію з усім життєвим циклом проєкту.</w:t>
-      </w:r>
-    </w:p>
-    <w:p>
-      <w:pPr>
-        <w:numPr>
-          <w:ilvl w:val="0"/>
-          <w:numId w:val="3"/>
-        </w:numPr>
-        <w:ind w:left="720" w:hanging="360"/>
-        <w:rPr>
-          <w:u w:val="none"/>
-        </w:rPr>
-      </w:pPr>
-      <w:r>
-        <w:rPr>
-          <w:b w:val="1"/>
-          <w:bCs w:val="1"/>
-          <w:rtl w:val="0"/>
-        </w:rPr>
-        <w:t xml:space="preserve">Перевизначення межі між творчістю та допомогою.</w:t>
-      </w:r>
-      <w:r>
-        <w:rPr>
-          <w:rtl w:val="0"/>
-        </w:rPr>
-        <w:t xml:space="preserve">  LLM стають не просто помічниками, а повноцінними партнерами у творчому процесі програмування. Вони руйнують бар'єри між глибокими знаннями у предметній області (наприклад, у фінансах чи біології) та їх технічною реалізацією. Фахівець може описати свою ідею природною мовою, а LLM допоможе втілити її в коді, навіть якщо експерт не володіє всіма тонкощами програмування.На завершення нашої сьогоднішньої лекції я закликаю вас замислитись над майбутнім професії. Ми рухаємося до епохи  </w:t>
-      </w:r>
-      <w:r>
-        <w:rPr>
-          <w:b w:val="1"/>
-          <w:bCs w:val="1"/>
-          <w:rtl w:val="0"/>
-        </w:rPr>
-        <w:t xml:space="preserve">довгострокових кодуючих агентів, доповнених інструментами</w:t>
-      </w:r>
-      <w:r>
-        <w:rPr>
-          <w:rtl w:val="0"/>
-        </w:rPr>
-        <w:t xml:space="preserve"> , які здатні "обмірковувати, викликати інструменти... та ітеративно перевіряти виправлення". Світ, у якому ви будете працювати, — це світ, де людина та штучний інтелект співпрацюють. Ваше завдання — не конкурувати з машиною, а навчитися максимально ефективно використовувати її можливості, щоб разом створювати складніші, надійніші та інноваційніші програмні системи.</w:t>
+        <w:t xml:space="preserve">Підсумовуючи, ми бачимо, що великі мовні моделі не просто змінюють окремі аспекти роботи, а трансформують усю парадигму розробки програмного забезпечення. Вони кидають виклик традиційним уявленням про продуктивність, зміщуючи фокус з механічного написання коду на архітектурне мислення та вирішення проблем вищого рівня.Майбутнє, яке вимальовується, — це ера "Software Engineering Agents", автономних систем, здатних брати на себе повний цикл розробки: від аналізу проблеми ("issue resolution") до перевірки коду ("pull request review"). Це переосмислює межу між людською креативністю та машинною допомогою. Тому дозвольте мені завершити лекцію питанням до вас: враховуючи ці divergent підходи — глибока інтеграція в існуючі екосистеми, як у Copilot, проти створення нових "AI-first" середовищ, як у Cursor — яка модель, на вашу думку, визначить майбутнє розробки програмного забезпечення і чому?LLM — це не просто інструменти. Вони є каталізаторами нової ери у взаємодії людини з комп'ютером у сфері створення програмних продуктів.</w:t>
       </w:r>
     </w:p>
     <w:p>
@@ -471,6 +388,116 @@
   <w:abstractNum w:abstractNumId="1">
     <w:lvl w:ilvl="0">
       <w:start w:val="1"/>
+      <w:numFmt w:val="decimal"/>
+      <w:lvlText w:val="%1."/>
+      <w:lvlJc w:val="right"/>
+      <w:pPr>
+        <w:ind w:left="720" w:hanging="360"/>
+      </w:pPr>
+      <w:rPr>
+        <w:u w:val="none"/>
+      </w:rPr>
+    </w:lvl>
+    <w:lvl w:ilvl="1">
+      <w:start w:val="1"/>
+      <w:numFmt w:val="decimal"/>
+      <w:lvlText w:val="%1.%2."/>
+      <w:lvlJc w:val="right"/>
+      <w:pPr>
+        <w:ind w:left="1440" w:hanging="360"/>
+      </w:pPr>
+      <w:rPr>
+        <w:u w:val="none"/>
+      </w:rPr>
+    </w:lvl>
+    <w:lvl w:ilvl="2">
+      <w:start w:val="1"/>
+      <w:numFmt w:val="decimal"/>
+      <w:lvlText w:val="%1.%2.%3."/>
+      <w:lvlJc w:val="right"/>
+      <w:pPr>
+        <w:ind w:left="2160" w:hanging="360"/>
+      </w:pPr>
+      <w:rPr>
+        <w:u w:val="none"/>
+      </w:rPr>
+    </w:lvl>
+    <w:lvl w:ilvl="3">
+      <w:start w:val="1"/>
+      <w:numFmt w:val="decimal"/>
+      <w:lvlText w:val="%1.%2.%3.%4."/>
+      <w:lvlJc w:val="right"/>
+      <w:pPr>
+        <w:ind w:left="2880" w:hanging="360"/>
+      </w:pPr>
+      <w:rPr>
+        <w:u w:val="none"/>
+      </w:rPr>
+    </w:lvl>
+    <w:lvl w:ilvl="4">
+      <w:start w:val="1"/>
+      <w:numFmt w:val="decimal"/>
+      <w:lvlText w:val="%1.%2.%3.%4.%5."/>
+      <w:lvlJc w:val="right"/>
+      <w:pPr>
+        <w:ind w:left="3600" w:hanging="360"/>
+      </w:pPr>
+      <w:rPr>
+        <w:u w:val="none"/>
+      </w:rPr>
+    </w:lvl>
+    <w:lvl w:ilvl="5">
+      <w:start w:val="1"/>
+      <w:numFmt w:val="decimal"/>
+      <w:lvlText w:val="%1.%2.%3.%4.%5.%6."/>
+      <w:lvlJc w:val="right"/>
+      <w:pPr>
+        <w:ind w:left="4320" w:hanging="360"/>
+      </w:pPr>
+      <w:rPr>
+        <w:u w:val="none"/>
+      </w:rPr>
+    </w:lvl>
+    <w:lvl w:ilvl="6">
+      <w:start w:val="1"/>
+      <w:numFmt w:val="decimal"/>
+      <w:lvlText w:val="%1.%2.%3.%4.%5.%6.%7."/>
+      <w:lvlJc w:val="right"/>
+      <w:pPr>
+        <w:ind w:left="5040" w:hanging="360"/>
+      </w:pPr>
+      <w:rPr>
+        <w:u w:val="none"/>
+      </w:rPr>
+    </w:lvl>
+    <w:lvl w:ilvl="7">
+      <w:start w:val="1"/>
+      <w:numFmt w:val="decimal"/>
+      <w:lvlText w:val="%1.%2.%3.%4.%5.%6.%7.%8."/>
+      <w:lvlJc w:val="right"/>
+      <w:pPr>
+        <w:ind w:left="5760" w:hanging="360"/>
+      </w:pPr>
+      <w:rPr>
+        <w:u w:val="none"/>
+      </w:rPr>
+    </w:lvl>
+    <w:lvl w:ilvl="8">
+      <w:start w:val="1"/>
+      <w:numFmt w:val="decimal"/>
+      <w:lvlText w:val="%1.%2.%3.%4.%5.%6.%7.%8.%9."/>
+      <w:lvlJc w:val="right"/>
+      <w:pPr>
+        <w:ind w:left="6480" w:hanging="360"/>
+      </w:pPr>
+      <w:rPr>
+        <w:u w:val="none"/>
+      </w:rPr>
+    </w:lvl>
+  </w:abstractNum>
+  <w:abstractNum w:abstractNumId="2">
+    <w:lvl w:ilvl="0">
+      <w:start w:val="1"/>
       <w:numFmt w:val="bullet"/>
       <w:lvlText w:val="●"/>
       <w:lvlJc w:val="left"/>
@@ -570,226 +597,6 @@
       <w:numFmt w:val="bullet"/>
       <w:lvlText w:val="■"/>
       <w:lvlJc w:val="left"/>
-      <w:pPr>
-        <w:ind w:left="6480" w:hanging="360"/>
-      </w:pPr>
-      <w:rPr>
-        <w:u w:val="none"/>
-      </w:rPr>
-    </w:lvl>
-  </w:abstractNum>
-  <w:abstractNum w:abstractNumId="2">
-    <w:lvl w:ilvl="0">
-      <w:start w:val="1"/>
-      <w:numFmt w:val="bullet"/>
-      <w:lvlText w:val="●"/>
-      <w:lvlJc w:val="left"/>
-      <w:pPr>
-        <w:ind w:left="720" w:hanging="360"/>
-      </w:pPr>
-      <w:rPr>
-        <w:u w:val="none"/>
-      </w:rPr>
-    </w:lvl>
-    <w:lvl w:ilvl="1">
-      <w:start w:val="1"/>
-      <w:numFmt w:val="bullet"/>
-      <w:lvlText w:val="○"/>
-      <w:lvlJc w:val="left"/>
-      <w:pPr>
-        <w:ind w:left="1440" w:hanging="360"/>
-      </w:pPr>
-      <w:rPr>
-        <w:u w:val="none"/>
-      </w:rPr>
-    </w:lvl>
-    <w:lvl w:ilvl="2">
-      <w:start w:val="1"/>
-      <w:numFmt w:val="bullet"/>
-      <w:lvlText w:val="■"/>
-      <w:lvlJc w:val="left"/>
-      <w:pPr>
-        <w:ind w:left="2160" w:hanging="360"/>
-      </w:pPr>
-      <w:rPr>
-        <w:u w:val="none"/>
-      </w:rPr>
-    </w:lvl>
-    <w:lvl w:ilvl="3">
-      <w:start w:val="1"/>
-      <w:numFmt w:val="bullet"/>
-      <w:lvlText w:val="●"/>
-      <w:lvlJc w:val="left"/>
-      <w:pPr>
-        <w:ind w:left="2880" w:hanging="360"/>
-      </w:pPr>
-      <w:rPr>
-        <w:u w:val="none"/>
-      </w:rPr>
-    </w:lvl>
-    <w:lvl w:ilvl="4">
-      <w:start w:val="1"/>
-      <w:numFmt w:val="bullet"/>
-      <w:lvlText w:val="○"/>
-      <w:lvlJc w:val="left"/>
-      <w:pPr>
-        <w:ind w:left="3600" w:hanging="360"/>
-      </w:pPr>
-      <w:rPr>
-        <w:u w:val="none"/>
-      </w:rPr>
-    </w:lvl>
-    <w:lvl w:ilvl="5">
-      <w:start w:val="1"/>
-      <w:numFmt w:val="bullet"/>
-      <w:lvlText w:val="■"/>
-      <w:lvlJc w:val="left"/>
-      <w:pPr>
-        <w:ind w:left="4320" w:hanging="360"/>
-      </w:pPr>
-      <w:rPr>
-        <w:u w:val="none"/>
-      </w:rPr>
-    </w:lvl>
-    <w:lvl w:ilvl="6">
-      <w:start w:val="1"/>
-      <w:numFmt w:val="bullet"/>
-      <w:lvlText w:val="●"/>
-      <w:lvlJc w:val="left"/>
-      <w:pPr>
-        <w:ind w:left="5040" w:hanging="360"/>
-      </w:pPr>
-      <w:rPr>
-        <w:u w:val="none"/>
-      </w:rPr>
-    </w:lvl>
-    <w:lvl w:ilvl="7">
-      <w:start w:val="1"/>
-      <w:numFmt w:val="bullet"/>
-      <w:lvlText w:val="○"/>
-      <w:lvlJc w:val="left"/>
-      <w:pPr>
-        <w:ind w:left="5760" w:hanging="360"/>
-      </w:pPr>
-      <w:rPr>
-        <w:u w:val="none"/>
-      </w:rPr>
-    </w:lvl>
-    <w:lvl w:ilvl="8">
-      <w:start w:val="1"/>
-      <w:numFmt w:val="bullet"/>
-      <w:lvlText w:val="■"/>
-      <w:lvlJc w:val="left"/>
-      <w:pPr>
-        <w:ind w:left="6480" w:hanging="360"/>
-      </w:pPr>
-      <w:rPr>
-        <w:u w:val="none"/>
-      </w:rPr>
-    </w:lvl>
-  </w:abstractNum>
-  <w:abstractNum w:abstractNumId="3">
-    <w:lvl w:ilvl="0">
-      <w:start w:val="1"/>
-      <w:numFmt w:val="decimal"/>
-      <w:lvlText w:val="%1."/>
-      <w:lvlJc w:val="right"/>
-      <w:pPr>
-        <w:ind w:left="720" w:hanging="360"/>
-      </w:pPr>
-      <w:rPr>
-        <w:u w:val="none"/>
-      </w:rPr>
-    </w:lvl>
-    <w:lvl w:ilvl="1">
-      <w:start w:val="1"/>
-      <w:numFmt w:val="decimal"/>
-      <w:lvlText w:val="%1.%2."/>
-      <w:lvlJc w:val="right"/>
-      <w:pPr>
-        <w:ind w:left="1440" w:hanging="360"/>
-      </w:pPr>
-      <w:rPr>
-        <w:u w:val="none"/>
-      </w:rPr>
-    </w:lvl>
-    <w:lvl w:ilvl="2">
-      <w:start w:val="1"/>
-      <w:numFmt w:val="decimal"/>
-      <w:lvlText w:val="%1.%2.%3."/>
-      <w:lvlJc w:val="right"/>
-      <w:pPr>
-        <w:ind w:left="2160" w:hanging="360"/>
-      </w:pPr>
-      <w:rPr>
-        <w:u w:val="none"/>
-      </w:rPr>
-    </w:lvl>
-    <w:lvl w:ilvl="3">
-      <w:start w:val="1"/>
-      <w:numFmt w:val="decimal"/>
-      <w:lvlText w:val="%1.%2.%3.%4."/>
-      <w:lvlJc w:val="right"/>
-      <w:pPr>
-        <w:ind w:left="2880" w:hanging="360"/>
-      </w:pPr>
-      <w:rPr>
-        <w:u w:val="none"/>
-      </w:rPr>
-    </w:lvl>
-    <w:lvl w:ilvl="4">
-      <w:start w:val="1"/>
-      <w:numFmt w:val="decimal"/>
-      <w:lvlText w:val="%1.%2.%3.%4.%5."/>
-      <w:lvlJc w:val="right"/>
-      <w:pPr>
-        <w:ind w:left="3600" w:hanging="360"/>
-      </w:pPr>
-      <w:rPr>
-        <w:u w:val="none"/>
-      </w:rPr>
-    </w:lvl>
-    <w:lvl w:ilvl="5">
-      <w:start w:val="1"/>
-      <w:numFmt w:val="decimal"/>
-      <w:lvlText w:val="%1.%2.%3.%4.%5.%6."/>
-      <w:lvlJc w:val="right"/>
-      <w:pPr>
-        <w:ind w:left="4320" w:hanging="360"/>
-      </w:pPr>
-      <w:rPr>
-        <w:u w:val="none"/>
-      </w:rPr>
-    </w:lvl>
-    <w:lvl w:ilvl="6">
-      <w:start w:val="1"/>
-      <w:numFmt w:val="decimal"/>
-      <w:lvlText w:val="%1.%2.%3.%4.%5.%6.%7."/>
-      <w:lvlJc w:val="right"/>
-      <w:pPr>
-        <w:ind w:left="5040" w:hanging="360"/>
-      </w:pPr>
-      <w:rPr>
-        <w:u w:val="none"/>
-      </w:rPr>
-    </w:lvl>
-    <w:lvl w:ilvl="7">
-      <w:start w:val="1"/>
-      <w:numFmt w:val="decimal"/>
-      <w:lvlText w:val="%1.%2.%3.%4.%5.%6.%7.%8."/>
-      <w:lvlJc w:val="right"/>
-      <w:pPr>
-        <w:ind w:left="5760" w:hanging="360"/>
-      </w:pPr>
-      <w:rPr>
-        <w:u w:val="none"/>
-      </w:rPr>
-    </w:lvl>
-    <w:lvl w:ilvl="8">
-      <w:start w:val="1"/>
-      <w:numFmt w:val="decimal"/>
-      <w:lvlText w:val="%1.%2.%3.%4.%5.%6.%7.%8.%9."/>
-      <w:lvlJc w:val="right"/>
       <w:pPr>
         <w:ind w:left="6480" w:hanging="360"/>
       </w:pPr>
@@ -803,9 +610,6 @@
   </w:num>
   <w:num w:numId="2">
     <w:abstractNumId w:val="2"/>
-  </w:num>
-  <w:num w:numId="3">
-    <w:abstractNumId w:val="3"/>
   </w:num>
 </w:numbering>
 </file>

</xml_diff>